<commit_message>
Included the generated Bridge code; stream DMA is fully functional; lots of documentation cleanup
</commit_message>
<xml_diff>
--- a/projects/components/retro_legacy_blocks/docs/APB_PIT_8254_Specification_v0.90.docx
+++ b/projects/components/retro_legacy_blocks/docs/APB_PIT_8254_Specification_v0.90.docx
@@ -52,7 +52,7 @@
         <w:t xml:space="preserve"> </w:t>
       </w:r>
       <w:r>
-        <w:t xml:space="preserve">2025-11-14</w:t>
+        <w:t xml:space="preserve">2025-11-23</w:t>
       </w:r>
     </w:p>
     <w:bookmarkEnd w:id="20"/>
@@ -1909,7 +1909,7 @@
               <a:graphicData uri="http://schemas.openxmlformats.org/drawingml/2006/picture">
                 <pic:pic>
                   <pic:nvPicPr>
-                    <pic:cNvPr descr="../assets/diagrams/apb_pit_8254_blocks.png" id="65" name="Picture"/>
+                    <pic:cNvPr descr="/mnt/data/github/rtldesignsherpa/projects/components/retro_legacy_blocks/docs/pit_8254_spec/assets/diagrams/apb_pit_8254_blocks.png" id="65" name="Picture"/>
                     <pic:cNvPicPr>
                       <a:picLocks noChangeArrowheads="1" noChangeAspect="1"/>
                     </pic:cNvPicPr>

</xml_diff>